<commit_message>
Fix a bug to allow user can rent the car in the empty period
</commit_message>
<xml_diff>
--- a/Car Rental.docx
+++ b/Car Rental.docx
@@ -1557,10 +1557,18 @@
         <w:t>we only have few customers</w:t>
       </w:r>
       <w:r>
-        <w:t xml:space="preserve"> so we only need to deploy our app to a single machine</w:t>
-      </w:r>
-      <w:r>
-        <w:t>, and handle the concurrency with jvm technology.</w:t>
+        <w:t xml:space="preserve"> so we </w:t>
+      </w:r>
+      <w:r>
+        <w:t>are going</w:t>
+      </w:r>
+      <w:bookmarkStart w:id="1" w:name="_GoBack"/>
+      <w:bookmarkEnd w:id="1"/>
+      <w:r>
+        <w:t xml:space="preserve"> to deploy our app to a single machine</w:t>
+      </w:r>
+      <w:r>
+        <w:t>.</w:t>
       </w:r>
     </w:p>
     <w:p>
@@ -1577,11 +1585,11 @@
           <w:numId w:val="6"/>
         </w:numPr>
       </w:pPr>
-      <w:bookmarkStart w:id="1" w:name="_Toc27919524"/>
+      <w:bookmarkStart w:id="2" w:name="_Toc27919524"/>
       <w:r>
         <w:t>Scope</w:t>
       </w:r>
-      <w:bookmarkEnd w:id="1"/>
+      <w:bookmarkEnd w:id="2"/>
     </w:p>
     <w:p>
       <w:pPr>
@@ -1667,17 +1675,13 @@
           <w:numId w:val="6"/>
         </w:numPr>
       </w:pPr>
-      <w:bookmarkStart w:id="2" w:name="_Toc27919525"/>
+      <w:bookmarkStart w:id="3" w:name="_Toc27919525"/>
       <w:r>
         <w:t>Solution</w:t>
       </w:r>
-      <w:bookmarkEnd w:id="2"/>
-    </w:p>
-    <w:p>
-      <w:pPr>
-        <w:pStyle w:val="ListParagraph"/>
-      </w:pPr>
-    </w:p>
+      <w:bookmarkEnd w:id="3"/>
+    </w:p>
+    <w:p/>
     <w:p>
       <w:pPr>
         <w:pStyle w:val="ListParagraph"/>
@@ -1740,14 +1744,14 @@
           <w:numId w:val="6"/>
         </w:numPr>
       </w:pPr>
-      <w:bookmarkStart w:id="3" w:name="_Toc27919526"/>
+      <w:bookmarkStart w:id="4" w:name="_Toc27919526"/>
       <w:r>
         <w:t xml:space="preserve">Business </w:t>
       </w:r>
       <w:r>
         <w:t>Work Flow</w:t>
       </w:r>
-      <w:bookmarkEnd w:id="3"/>
+      <w:bookmarkEnd w:id="4"/>
     </w:p>
     <w:p>
       <w:pPr>
@@ -1838,25 +1842,22 @@
           <w:numId w:val="6"/>
         </w:numPr>
       </w:pPr>
-      <w:bookmarkStart w:id="4" w:name="_Toc27919527"/>
+      <w:bookmarkStart w:id="5" w:name="_Toc27919527"/>
       <w:r>
         <w:t>EDR Diagram</w:t>
       </w:r>
-      <w:bookmarkEnd w:id="4"/>
-    </w:p>
-    <w:p>
-      <w:pPr>
-        <w:pStyle w:val="ListParagraph"/>
-      </w:pPr>
-    </w:p>
-    <w:p>
-      <w:r>
-        <w:rPr>
-          <w:noProof/>
-        </w:rPr>
+      <w:bookmarkEnd w:id="5"/>
+    </w:p>
+    <w:p>
+      <w:pPr>
+        <w:pStyle w:val="ListParagraph"/>
+      </w:pPr>
+    </w:p>
+    <w:p>
+      <w:r>
         <w:drawing>
-          <wp:inline distT="0" distB="0" distL="0" distR="0" wp14:anchorId="7C1EC528" wp14:editId="437E907C">
-            <wp:extent cx="4699000" cy="4241800"/>
+          <wp:inline distT="0" distB="0" distL="0" distR="0" wp14:anchorId="6C5676D0" wp14:editId="2CDD1367">
+            <wp:extent cx="5943600" cy="3001010"/>
             <wp:effectExtent l="0" t="0" r="0" b="0"/>
             <wp:docPr id="1" name="Picture 1"/>
             <wp:cNvGraphicFramePr>
@@ -1878,7 +1879,7 @@
                   <pic:spPr>
                     <a:xfrm>
                       <a:off x="0" y="0"/>
-                      <a:ext cx="4699000" cy="4241800"/>
+                      <a:ext cx="5943600" cy="3001010"/>
                     </a:xfrm>
                     <a:prstGeom prst="rect">
                       <a:avLst/>
@@ -1910,6 +1911,14 @@
     <w:p/>
     <w:p/>
     <w:p/>
+    <w:p/>
+    <w:p/>
+    <w:p/>
+    <w:p/>
+    <w:p/>
+    <w:p/>
+    <w:p/>
+    <w:p/>
     <w:p>
       <w:pPr>
         <w:pStyle w:val="Heading2"/>
@@ -1918,11 +1927,11 @@
           <w:numId w:val="6"/>
         </w:numPr>
       </w:pPr>
-      <w:bookmarkStart w:id="5" w:name="_Toc27919528"/>
+      <w:bookmarkStart w:id="6" w:name="_Toc27919528"/>
       <w:r>
         <w:t>Sequence Diagram</w:t>
       </w:r>
-      <w:bookmarkEnd w:id="5"/>
+      <w:bookmarkEnd w:id="6"/>
     </w:p>
     <w:p>
       <w:pPr>
@@ -2053,11 +2062,11 @@
           <w:numId w:val="6"/>
         </w:numPr>
       </w:pPr>
-      <w:bookmarkStart w:id="6" w:name="_Toc27919529"/>
+      <w:bookmarkStart w:id="7" w:name="_Toc27919529"/>
       <w:r>
         <w:t>API Design</w:t>
       </w:r>
-      <w:bookmarkEnd w:id="6"/>
+      <w:bookmarkEnd w:id="7"/>
     </w:p>
     <w:p/>
     <w:tbl>
@@ -2447,8 +2456,6 @@
               </w:rPr>
               <w:t xml:space="preserve"> page</w:t>
             </w:r>
-            <w:bookmarkStart w:id="7" w:name="_GoBack"/>
-            <w:bookmarkEnd w:id="7"/>
           </w:p>
           <w:p>
             <w:pPr>
@@ -6212,7 +6219,7 @@
 </file>
 
 <file path=customXml/itemProps1.xml><?xml version="1.0" encoding="utf-8"?>
-<ds:datastoreItem xmlns:ds="http://schemas.openxmlformats.org/officeDocument/2006/customXml" ds:itemID="{86735C6B-5ABB-1B41-A4A5-D828E0C520DA}">
+<ds:datastoreItem xmlns:ds="http://schemas.openxmlformats.org/officeDocument/2006/customXml" ds:itemID="{E1B9A8DC-FF0F-B841-AFBE-4C3DD1495D37}">
   <ds:schemaRefs>
     <ds:schemaRef ds:uri="http://schemas.openxmlformats.org/officeDocument/2006/bibliography"/>
   </ds:schemaRefs>

</xml_diff>